<commit_message>
converted the report to pdf
</commit_message>
<xml_diff>
--- a/HW2/תרגיל 2.docx
+++ b/HW2/תרגיל 2.docx
@@ -1660,6 +1660,19 @@
           <w:lang w:val="en-US"/>
         </w:rPr>
       </w:pPr>
+      <w:hyperlink r:id="rId9" w:history="1">
+        <w:r>
+          <w:rPr>
+            <w:rStyle w:val="Hyperlink"/>
+            <w:rFonts w:ascii="David" w:hAnsi="David" w:cs="David" w:hint="cs"/>
+            <w:sz w:val="32"/>
+            <w:szCs w:val="32"/>
+            <w:rtl/>
+            <w:lang w:val="en-US"/>
+          </w:rPr>
+          <w:t>קישור</w:t>
+        </w:r>
+      </w:hyperlink>
       <w:r>
         <w:rPr>
           <w:rFonts w:ascii="David" w:hAnsi="David" w:cs="David" w:hint="cs"/>
@@ -1668,7 +1681,7 @@
           <w:rtl/>
           <w:lang w:val="en-US"/>
         </w:rPr>
-        <w:t>קישור לסרטון של תוצאות הרצה.</w:t>
+        <w:t xml:space="preserve"> לסרטון של תוצאות הרצה.</w:t>
       </w:r>
     </w:p>
     <w:p>
@@ -1750,77 +1763,6 @@
                 <pic:pic xmlns:pic="http://schemas.openxmlformats.org/drawingml/2006/picture">
                   <pic:nvPicPr>
                     <pic:cNvPr id="2" name="Picture 2" descr="A clock tower on a building&#10;&#10;Description automatically generated with low confidence"/>
-                    <pic:cNvPicPr/>
-                  </pic:nvPicPr>
-                  <pic:blipFill>
-                    <a:blip r:embed="rId9" cstate="print">
-                      <a:extLst>
-                        <a:ext uri="{28A0092B-C50C-407E-A947-70E740481C1C}">
-                          <a14:useLocalDpi xmlns:a14="http://schemas.microsoft.com/office/drawing/2010/main" val="0"/>
-                        </a:ext>
-                      </a:extLst>
-                    </a:blip>
-                    <a:stretch>
-                      <a:fillRect/>
-                    </a:stretch>
-                  </pic:blipFill>
-                  <pic:spPr>
-                    <a:xfrm>
-                      <a:off x="0" y="0"/>
-                      <a:ext cx="1922086" cy="2880000"/>
-                    </a:xfrm>
-                    <a:prstGeom prst="rect">
-                      <a:avLst/>
-                    </a:prstGeom>
-                  </pic:spPr>
-                </pic:pic>
-              </a:graphicData>
-            </a:graphic>
-          </wp:inline>
-        </w:drawing>
-      </w:r>
-      <w:r>
-        <w:rPr>
-          <w:rFonts w:ascii="David" w:hAnsi="David" w:cs="David"/>
-          <w:sz w:val="32"/>
-          <w:szCs w:val="32"/>
-          <w:rtl/>
-          <w:lang w:val="en-US"/>
-        </w:rPr>
-        <w:tab/>
-      </w:r>
-      <w:r>
-        <w:rPr>
-          <w:rFonts w:ascii="David" w:hAnsi="David" w:cs="David"/>
-          <w:sz w:val="32"/>
-          <w:szCs w:val="32"/>
-          <w:rtl/>
-          <w:lang w:val="en-US"/>
-        </w:rPr>
-        <w:tab/>
-      </w:r>
-      <w:r>
-        <w:rPr>
-          <w:rFonts w:ascii="David" w:hAnsi="David" w:cs="David"/>
-          <w:noProof/>
-          <w:sz w:val="32"/>
-          <w:szCs w:val="32"/>
-          <w:rtl/>
-          <w:lang w:val="he-IL"/>
-        </w:rPr>
-        <w:drawing>
-          <wp:inline distT="0" distB="0" distL="0" distR="0" wp14:anchorId="2FB2C486" wp14:editId="7591C735">
-            <wp:extent cx="1922086" cy="2880000"/>
-            <wp:effectExtent l="0" t="0" r="0" b="3175"/>
-            <wp:docPr id="3" name="Picture 3" descr="A picture containing ground, outdoor, person, sport&#10;&#10;Description automatically generated"/>
-            <wp:cNvGraphicFramePr>
-              <a:graphicFrameLocks xmlns:a="http://schemas.openxmlformats.org/drawingml/2006/main" noChangeAspect="1"/>
-            </wp:cNvGraphicFramePr>
-            <a:graphic xmlns:a="http://schemas.openxmlformats.org/drawingml/2006/main">
-              <a:graphicData uri="http://schemas.openxmlformats.org/drawingml/2006/picture">
-                <pic:pic xmlns:pic="http://schemas.openxmlformats.org/drawingml/2006/picture">
-                  <pic:nvPicPr>
-                    <pic:cNvPr id="3" name="Picture 3" descr="A picture containing ground, outdoor, person, sport&#10;&#10;Description automatically generated"/>
                     <pic:cNvPicPr/>
                   </pic:nvPicPr>
                   <pic:blipFill>
@@ -1850,6 +1792,77 @@
           </wp:inline>
         </w:drawing>
       </w:r>
+      <w:r>
+        <w:rPr>
+          <w:rFonts w:ascii="David" w:hAnsi="David" w:cs="David"/>
+          <w:sz w:val="32"/>
+          <w:szCs w:val="32"/>
+          <w:rtl/>
+          <w:lang w:val="en-US"/>
+        </w:rPr>
+        <w:tab/>
+      </w:r>
+      <w:r>
+        <w:rPr>
+          <w:rFonts w:ascii="David" w:hAnsi="David" w:cs="David"/>
+          <w:sz w:val="32"/>
+          <w:szCs w:val="32"/>
+          <w:rtl/>
+          <w:lang w:val="en-US"/>
+        </w:rPr>
+        <w:tab/>
+      </w:r>
+      <w:r>
+        <w:rPr>
+          <w:rFonts w:ascii="David" w:hAnsi="David" w:cs="David"/>
+          <w:noProof/>
+          <w:sz w:val="32"/>
+          <w:szCs w:val="32"/>
+          <w:rtl/>
+          <w:lang w:val="he-IL"/>
+        </w:rPr>
+        <w:drawing>
+          <wp:inline distT="0" distB="0" distL="0" distR="0" wp14:anchorId="2FB2C486" wp14:editId="7591C735">
+            <wp:extent cx="1922086" cy="2880000"/>
+            <wp:effectExtent l="0" t="0" r="0" b="3175"/>
+            <wp:docPr id="3" name="Picture 3" descr="A picture containing ground, outdoor, person, sport&#10;&#10;Description automatically generated"/>
+            <wp:cNvGraphicFramePr>
+              <a:graphicFrameLocks xmlns:a="http://schemas.openxmlformats.org/drawingml/2006/main" noChangeAspect="1"/>
+            </wp:cNvGraphicFramePr>
+            <a:graphic xmlns:a="http://schemas.openxmlformats.org/drawingml/2006/main">
+              <a:graphicData uri="http://schemas.openxmlformats.org/drawingml/2006/picture">
+                <pic:pic xmlns:pic="http://schemas.openxmlformats.org/drawingml/2006/picture">
+                  <pic:nvPicPr>
+                    <pic:cNvPr id="3" name="Picture 3" descr="A picture containing ground, outdoor, person, sport&#10;&#10;Description automatically generated"/>
+                    <pic:cNvPicPr/>
+                  </pic:nvPicPr>
+                  <pic:blipFill>
+                    <a:blip r:embed="rId11" cstate="print">
+                      <a:extLst>
+                        <a:ext uri="{28A0092B-C50C-407E-A947-70E740481C1C}">
+                          <a14:useLocalDpi xmlns:a14="http://schemas.microsoft.com/office/drawing/2010/main" val="0"/>
+                        </a:ext>
+                      </a:extLst>
+                    </a:blip>
+                    <a:stretch>
+                      <a:fillRect/>
+                    </a:stretch>
+                  </pic:blipFill>
+                  <pic:spPr>
+                    <a:xfrm>
+                      <a:off x="0" y="0"/>
+                      <a:ext cx="1922086" cy="2880000"/>
+                    </a:xfrm>
+                    <a:prstGeom prst="rect">
+                      <a:avLst/>
+                    </a:prstGeom>
+                  </pic:spPr>
+                </pic:pic>
+              </a:graphicData>
+            </a:graphic>
+          </wp:inline>
+        </w:drawing>
+      </w:r>
     </w:p>
     <w:p>
       <w:pPr>
@@ -1885,77 +1898,6 @@
                 <pic:pic xmlns:pic="http://schemas.openxmlformats.org/drawingml/2006/picture">
                   <pic:nvPicPr>
                     <pic:cNvPr id="5" name="Picture 5" descr="A person playing a video game&#10;&#10;Description automatically generated with medium confidence"/>
-                    <pic:cNvPicPr/>
-                  </pic:nvPicPr>
-                  <pic:blipFill>
-                    <a:blip r:embed="rId11">
-                      <a:extLst>
-                        <a:ext uri="{28A0092B-C50C-407E-A947-70E740481C1C}">
-                          <a14:useLocalDpi xmlns:a14="http://schemas.microsoft.com/office/drawing/2010/main" val="0"/>
-                        </a:ext>
-                      </a:extLst>
-                    </a:blip>
-                    <a:stretch>
-                      <a:fillRect/>
-                    </a:stretch>
-                  </pic:blipFill>
-                  <pic:spPr>
-                    <a:xfrm>
-                      <a:off x="0" y="0"/>
-                      <a:ext cx="2705883" cy="1800000"/>
-                    </a:xfrm>
-                    <a:prstGeom prst="rect">
-                      <a:avLst/>
-                    </a:prstGeom>
-                  </pic:spPr>
-                </pic:pic>
-              </a:graphicData>
-            </a:graphic>
-          </wp:inline>
-        </w:drawing>
-      </w:r>
-      <w:r>
-        <w:rPr>
-          <w:rFonts w:ascii="David" w:hAnsi="David" w:cs="David"/>
-          <w:sz w:val="32"/>
-          <w:szCs w:val="32"/>
-          <w:rtl/>
-          <w:lang w:val="en-US"/>
-        </w:rPr>
-        <w:tab/>
-      </w:r>
-      <w:r>
-        <w:rPr>
-          <w:rFonts w:ascii="David" w:hAnsi="David" w:cs="David"/>
-          <w:sz w:val="32"/>
-          <w:szCs w:val="32"/>
-          <w:rtl/>
-          <w:lang w:val="en-US"/>
-        </w:rPr>
-        <w:tab/>
-      </w:r>
-      <w:r>
-        <w:rPr>
-          <w:rFonts w:ascii="David" w:hAnsi="David" w:cs="David" w:hint="cs"/>
-          <w:noProof/>
-          <w:sz w:val="32"/>
-          <w:szCs w:val="32"/>
-          <w:rtl/>
-          <w:lang w:val="he-IL"/>
-        </w:rPr>
-        <w:drawing>
-          <wp:inline distT="0" distB="0" distL="0" distR="0" wp14:anchorId="580CC43D" wp14:editId="4679EC9C">
-            <wp:extent cx="2705883" cy="1800000"/>
-            <wp:effectExtent l="0" t="0" r="0" b="3810"/>
-            <wp:docPr id="6" name="Picture 6" descr="A person sitting on a chair&#10;&#10;Description automatically generated with medium confidence"/>
-            <wp:cNvGraphicFramePr>
-              <a:graphicFrameLocks xmlns:a="http://schemas.openxmlformats.org/drawingml/2006/main" noChangeAspect="1"/>
-            </wp:cNvGraphicFramePr>
-            <a:graphic xmlns:a="http://schemas.openxmlformats.org/drawingml/2006/main">
-              <a:graphicData uri="http://schemas.openxmlformats.org/drawingml/2006/picture">
-                <pic:pic xmlns:pic="http://schemas.openxmlformats.org/drawingml/2006/picture">
-                  <pic:nvPicPr>
-                    <pic:cNvPr id="6" name="Picture 6" descr="A person sitting on a chair&#10;&#10;Description automatically generated with medium confidence"/>
                     <pic:cNvPicPr/>
                   </pic:nvPicPr>
                   <pic:blipFill>
@@ -1985,6 +1927,77 @@
           </wp:inline>
         </w:drawing>
       </w:r>
+      <w:r>
+        <w:rPr>
+          <w:rFonts w:ascii="David" w:hAnsi="David" w:cs="David"/>
+          <w:sz w:val="32"/>
+          <w:szCs w:val="32"/>
+          <w:rtl/>
+          <w:lang w:val="en-US"/>
+        </w:rPr>
+        <w:tab/>
+      </w:r>
+      <w:r>
+        <w:rPr>
+          <w:rFonts w:ascii="David" w:hAnsi="David" w:cs="David"/>
+          <w:sz w:val="32"/>
+          <w:szCs w:val="32"/>
+          <w:rtl/>
+          <w:lang w:val="en-US"/>
+        </w:rPr>
+        <w:tab/>
+      </w:r>
+      <w:r>
+        <w:rPr>
+          <w:rFonts w:ascii="David" w:hAnsi="David" w:cs="David" w:hint="cs"/>
+          <w:noProof/>
+          <w:sz w:val="32"/>
+          <w:szCs w:val="32"/>
+          <w:rtl/>
+          <w:lang w:val="he-IL"/>
+        </w:rPr>
+        <w:drawing>
+          <wp:inline distT="0" distB="0" distL="0" distR="0" wp14:anchorId="580CC43D" wp14:editId="4679EC9C">
+            <wp:extent cx="2705883" cy="1800000"/>
+            <wp:effectExtent l="0" t="0" r="0" b="3810"/>
+            <wp:docPr id="6" name="Picture 6" descr="A person sitting on a chair&#10;&#10;Description automatically generated with medium confidence"/>
+            <wp:cNvGraphicFramePr>
+              <a:graphicFrameLocks xmlns:a="http://schemas.openxmlformats.org/drawingml/2006/main" noChangeAspect="1"/>
+            </wp:cNvGraphicFramePr>
+            <a:graphic xmlns:a="http://schemas.openxmlformats.org/drawingml/2006/main">
+              <a:graphicData uri="http://schemas.openxmlformats.org/drawingml/2006/picture">
+                <pic:pic xmlns:pic="http://schemas.openxmlformats.org/drawingml/2006/picture">
+                  <pic:nvPicPr>
+                    <pic:cNvPr id="6" name="Picture 6" descr="A person sitting on a chair&#10;&#10;Description automatically generated with medium confidence"/>
+                    <pic:cNvPicPr/>
+                  </pic:nvPicPr>
+                  <pic:blipFill>
+                    <a:blip r:embed="rId13">
+                      <a:extLst>
+                        <a:ext uri="{28A0092B-C50C-407E-A947-70E740481C1C}">
+                          <a14:useLocalDpi xmlns:a14="http://schemas.microsoft.com/office/drawing/2010/main" val="0"/>
+                        </a:ext>
+                      </a:extLst>
+                    </a:blip>
+                    <a:stretch>
+                      <a:fillRect/>
+                    </a:stretch>
+                  </pic:blipFill>
+                  <pic:spPr>
+                    <a:xfrm>
+                      <a:off x="0" y="0"/>
+                      <a:ext cx="2705883" cy="1800000"/>
+                    </a:xfrm>
+                    <a:prstGeom prst="rect">
+                      <a:avLst/>
+                    </a:prstGeom>
+                  </pic:spPr>
+                </pic:pic>
+              </a:graphicData>
+            </a:graphic>
+          </wp:inline>
+        </w:drawing>
+      </w:r>
     </w:p>
     <w:p>
       <w:pPr>
@@ -2036,7 +2049,7 @@
                     <pic:cNvPicPr/>
                   </pic:nvPicPr>
                   <pic:blipFill>
-                    <a:blip r:embed="rId13">
+                    <a:blip r:embed="rId14">
                       <a:extLst>
                         <a:ext uri="{28A0092B-C50C-407E-A947-70E740481C1C}">
                           <a14:useLocalDpi xmlns:a14="http://schemas.microsoft.com/office/drawing/2010/main" val="0"/>
@@ -2097,7 +2110,7 @@
                     <pic:cNvPicPr/>
                   </pic:nvPicPr>
                   <pic:blipFill>
-                    <a:blip r:embed="rId14" cstate="print">
+                    <a:blip r:embed="rId15" cstate="print">
                       <a:extLst>
                         <a:ext uri="{28A0092B-C50C-407E-A947-70E740481C1C}">
                           <a14:useLocalDpi xmlns:a14="http://schemas.microsoft.com/office/drawing/2010/main" val="0"/>
@@ -2125,8 +2138,8 @@
       </w:r>
     </w:p>
     <w:sectPr>
-      <w:footerReference w:type="even" r:id="rId15"/>
-      <w:footerReference w:type="default" r:id="rId16"/>
+      <w:footerReference w:type="even" r:id="rId16"/>
+      <w:footerReference w:type="default" r:id="rId17"/>
       <w:pgSz w:w="12240" w:h="15840"/>
       <w:pgMar w:top="1440" w:right="1440" w:bottom="1440" w:left="1440" w:header="708" w:footer="708" w:gutter="0"/>
       <w:cols w:space="708"/>

</xml_diff>